<commit_message>
v3: initial submission to frontiers
</commit_message>
<xml_diff>
--- a/manuscript/template-worddoc.docx
+++ b/manuscript/template-worddoc.docx
@@ -28,29 +28,29 @@
       <w:r>
         <w:t>Introduction</w:t>
       </w:r>
+      <w:bookmarkStart w:id="2" w:name="_GoBack"/>
       <w:bookmarkEnd w:id="1"/>
+      <w:bookmarkEnd w:id="2"/>
     </w:p>
     <w:p>
       <w:pPr>
         <w:pStyle w:val="Heading1"/>
       </w:pPr>
-      <w:bookmarkStart w:id="2" w:name="methods"/>
+      <w:bookmarkStart w:id="3" w:name="methods"/>
       <w:r>
         <w:t>Methods</w:t>
       </w:r>
-      <w:bookmarkEnd w:id="2"/>
+      <w:bookmarkEnd w:id="3"/>
     </w:p>
     <w:p>
       <w:pPr>
         <w:pStyle w:val="Heading1"/>
       </w:pPr>
-      <w:bookmarkStart w:id="3" w:name="results"/>
-      <w:bookmarkStart w:id="4" w:name="_GoBack"/>
-      <w:bookmarkEnd w:id="4"/>
+      <w:bookmarkStart w:id="4" w:name="results"/>
       <w:r>
         <w:t>Results</w:t>
       </w:r>
-      <w:bookmarkEnd w:id="3"/>
+      <w:bookmarkEnd w:id="4"/>
     </w:p>
     <w:p>
       <w:pPr>
@@ -107,9 +107,12 @@
       <w:bookmarkEnd w:id="9"/>
     </w:p>
     <w:sectPr>
+      <w:footerReference w:type="default" r:id="rId9"/>
       <w:pgSz w:w="12240" w:h="15840"/>
       <w:pgMar w:top="1440" w:right="1440" w:bottom="1440" w:left="1440" w:header="720" w:footer="720" w:gutter="0"/>
+      <w:lnNumType w:countBy="1" w:restart="continuous"/>
       <w:cols w:space="720"/>
+      <w:docGrid w:linePitch="326"/>
     </w:sectPr>
   </w:body>
 </w:document>
@@ -138,6 +141,59 @@
     </w:p>
   </w:endnote>
 </w:endnotes>
+</file>
+
+<file path=word/footer1.xml><?xml version="1.0" encoding="utf-8"?>
+<w:ftr xmlns:wpc="http://schemas.microsoft.com/office/word/2010/wordprocessingCanvas" xmlns:cx="http://schemas.microsoft.com/office/drawing/2014/chartex" xmlns:cx1="http://schemas.microsoft.com/office/drawing/2015/9/8/chartex" xmlns:mc="http://schemas.openxmlformats.org/markup-compatibility/2006" xmlns:o="urn:schemas-microsoft-com:office:office" xmlns:r="http://schemas.openxmlformats.org/officeDocument/2006/relationships" xmlns:m="http://schemas.openxmlformats.org/officeDocument/2006/math" xmlns:v="urn:schemas-microsoft-com:vml" xmlns:wp14="http://schemas.microsoft.com/office/word/2010/wordprocessingDrawing" xmlns:wp="http://schemas.openxmlformats.org/drawingml/2006/wordprocessingDrawing" xmlns:w10="urn:schemas-microsoft-com:office:word" xmlns:w="http://schemas.openxmlformats.org/wordprocessingml/2006/main" xmlns:w14="http://schemas.microsoft.com/office/word/2010/wordml" xmlns:w15="http://schemas.microsoft.com/office/word/2012/wordml" xmlns:w16se="http://schemas.microsoft.com/office/word/2015/wordml/symex" xmlns:wpg="http://schemas.microsoft.com/office/word/2010/wordprocessingGroup" xmlns:wpi="http://schemas.microsoft.com/office/word/2010/wordprocessingInk" xmlns:wne="http://schemas.microsoft.com/office/word/2006/wordml" xmlns:wps="http://schemas.microsoft.com/office/word/2010/wordprocessingShape" mc:Ignorable="w14 w15 w16se wp14">
+  <w:sdt>
+    <w:sdtPr>
+      <w:id w:val="1709382244"/>
+      <w:docPartObj>
+        <w:docPartGallery w:val="Page Numbers (Bottom of Page)"/>
+        <w:docPartUnique/>
+      </w:docPartObj>
+    </w:sdtPr>
+    <w:sdtEndPr>
+      <w:rPr>
+        <w:noProof/>
+      </w:rPr>
+    </w:sdtEndPr>
+    <w:sdtContent>
+      <w:p>
+        <w:pPr>
+          <w:pStyle w:val="Footer"/>
+          <w:jc w:val="right"/>
+        </w:pPr>
+        <w:r>
+          <w:fldChar w:fldCharType="begin"/>
+        </w:r>
+        <w:r>
+          <w:instrText xml:space="preserve"> PAGE   \* MERGEFORMAT </w:instrText>
+        </w:r>
+        <w:r>
+          <w:fldChar w:fldCharType="separate"/>
+        </w:r>
+        <w:r>
+          <w:rPr>
+            <w:noProof/>
+          </w:rPr>
+          <w:t>1</w:t>
+        </w:r>
+        <w:r>
+          <w:rPr>
+            <w:noProof/>
+          </w:rPr>
+          <w:fldChar w:fldCharType="end"/>
+        </w:r>
+      </w:p>
+    </w:sdtContent>
+  </w:sdt>
+  <w:p>
+    <w:pPr>
+      <w:pStyle w:val="Footer"/>
+    </w:pPr>
+  </w:p>
+</w:ftr>
 </file>
 
 <file path=word/footnotes.xml><?xml version="1.0" encoding="utf-8"?>
@@ -892,7 +948,7 @@
     <w:lsdException w:name="footnote text" w:semiHidden="1" w:unhideWhenUsed="1"/>
     <w:lsdException w:name="annotation text" w:semiHidden="1" w:unhideWhenUsed="1"/>
     <w:lsdException w:name="header" w:semiHidden="1" w:unhideWhenUsed="1"/>
-    <w:lsdException w:name="footer" w:semiHidden="1" w:unhideWhenUsed="1"/>
+    <w:lsdException w:name="footer" w:semiHidden="1" w:uiPriority="99" w:unhideWhenUsed="1"/>
     <w:lsdException w:name="index heading" w:semiHidden="1" w:unhideWhenUsed="1"/>
     <w:lsdException w:name="caption" w:semiHidden="1" w:unhideWhenUsed="1"/>
     <w:lsdException w:name="table of figures" w:semiHidden="1" w:unhideWhenUsed="1"/>
@@ -2053,6 +2109,55 @@
     <w:rPr>
       <w:rFonts w:ascii="Times New Roman" w:hAnsi="Times New Roman"/>
     </w:rPr>
+  </w:style>
+  <w:style w:type="paragraph" w:styleId="Header">
+    <w:name w:val="header"/>
+    <w:basedOn w:val="Normal"/>
+    <w:link w:val="HeaderChar"/>
+    <w:unhideWhenUsed/>
+    <w:rsid w:val="004617CF"/>
+    <w:pPr>
+      <w:tabs>
+        <w:tab w:val="center" w:pos="4680"/>
+        <w:tab w:val="right" w:pos="9360"/>
+      </w:tabs>
+      <w:spacing w:after="0"/>
+    </w:pPr>
+  </w:style>
+  <w:style w:type="character" w:customStyle="1" w:styleId="HeaderChar">
+    <w:name w:val="Header Char"/>
+    <w:basedOn w:val="DefaultParagraphFont"/>
+    <w:link w:val="Header"/>
+    <w:rsid w:val="004617CF"/>
+  </w:style>
+  <w:style w:type="paragraph" w:styleId="Footer">
+    <w:name w:val="footer"/>
+    <w:basedOn w:val="Normal"/>
+    <w:link w:val="FooterChar"/>
+    <w:uiPriority w:val="99"/>
+    <w:unhideWhenUsed/>
+    <w:rsid w:val="004617CF"/>
+    <w:pPr>
+      <w:tabs>
+        <w:tab w:val="center" w:pos="4680"/>
+        <w:tab w:val="right" w:pos="9360"/>
+      </w:tabs>
+      <w:spacing w:after="0"/>
+    </w:pPr>
+  </w:style>
+  <w:style w:type="character" w:customStyle="1" w:styleId="FooterChar">
+    <w:name w:val="Footer Char"/>
+    <w:basedOn w:val="DefaultParagraphFont"/>
+    <w:link w:val="Footer"/>
+    <w:uiPriority w:val="99"/>
+    <w:rsid w:val="004617CF"/>
+  </w:style>
+  <w:style w:type="character" w:styleId="LineNumber">
+    <w:name w:val="line number"/>
+    <w:basedOn w:val="DefaultParagraphFont"/>
+    <w:semiHidden/>
+    <w:unhideWhenUsed/>
+    <w:rsid w:val="004617CF"/>
   </w:style>
 </w:styles>
 </file>
@@ -2380,7 +2485,7 @@
 </file>
 
 <file path=customXml/itemProps1.xml><?xml version="1.0" encoding="utf-8"?>
-<ds:datastoreItem xmlns:ds="http://schemas.openxmlformats.org/officeDocument/2006/customXml" ds:itemID="{1F3713C2-564C-403F-8B20-3B0BDFA95147}">
+<ds:datastoreItem xmlns:ds="http://schemas.openxmlformats.org/officeDocument/2006/customXml" ds:itemID="{2F546B7D-BB1D-41CF-B855-F6E73522FE6D}">
   <ds:schemaRefs>
     <ds:schemaRef ds:uri="http://schemas.openxmlformats.org/officeDocument/2006/bibliography"/>
   </ds:schemaRefs>

</xml_diff>

<commit_message>
Revert "v3: initial submission to frontiers"
This reverts commit d4fefec79369e61327efc929a82f105ce406ec2b.
</commit_message>
<xml_diff>
--- a/manuscript/template-worddoc.docx
+++ b/manuscript/template-worddoc.docx
@@ -28,29 +28,29 @@
       <w:r>
         <w:t>Introduction</w:t>
       </w:r>
-      <w:bookmarkStart w:id="2" w:name="_GoBack"/>
       <w:bookmarkEnd w:id="1"/>
+    </w:p>
+    <w:p>
+      <w:pPr>
+        <w:pStyle w:val="Heading1"/>
+      </w:pPr>
+      <w:bookmarkStart w:id="2" w:name="methods"/>
+      <w:r>
+        <w:t>Methods</w:t>
+      </w:r>
       <w:bookmarkEnd w:id="2"/>
     </w:p>
     <w:p>
       <w:pPr>
         <w:pStyle w:val="Heading1"/>
       </w:pPr>
-      <w:bookmarkStart w:id="3" w:name="methods"/>
-      <w:r>
-        <w:t>Methods</w:t>
-      </w:r>
-      <w:bookmarkEnd w:id="3"/>
-    </w:p>
-    <w:p>
-      <w:pPr>
-        <w:pStyle w:val="Heading1"/>
-      </w:pPr>
-      <w:bookmarkStart w:id="4" w:name="results"/>
+      <w:bookmarkStart w:id="3" w:name="results"/>
+      <w:bookmarkStart w:id="4" w:name="_GoBack"/>
+      <w:bookmarkEnd w:id="4"/>
       <w:r>
         <w:t>Results</w:t>
       </w:r>
-      <w:bookmarkEnd w:id="4"/>
+      <w:bookmarkEnd w:id="3"/>
     </w:p>
     <w:p>
       <w:pPr>
@@ -107,12 +107,9 @@
       <w:bookmarkEnd w:id="9"/>
     </w:p>
     <w:sectPr>
-      <w:footerReference w:type="default" r:id="rId9"/>
       <w:pgSz w:w="12240" w:h="15840"/>
       <w:pgMar w:top="1440" w:right="1440" w:bottom="1440" w:left="1440" w:header="720" w:footer="720" w:gutter="0"/>
-      <w:lnNumType w:countBy="1" w:restart="continuous"/>
       <w:cols w:space="720"/>
-      <w:docGrid w:linePitch="326"/>
     </w:sectPr>
   </w:body>
 </w:document>
@@ -141,59 +138,6 @@
     </w:p>
   </w:endnote>
 </w:endnotes>
-</file>
-
-<file path=word/footer1.xml><?xml version="1.0" encoding="utf-8"?>
-<w:ftr xmlns:wpc="http://schemas.microsoft.com/office/word/2010/wordprocessingCanvas" xmlns:cx="http://schemas.microsoft.com/office/drawing/2014/chartex" xmlns:cx1="http://schemas.microsoft.com/office/drawing/2015/9/8/chartex" xmlns:mc="http://schemas.openxmlformats.org/markup-compatibility/2006" xmlns:o="urn:schemas-microsoft-com:office:office" xmlns:r="http://schemas.openxmlformats.org/officeDocument/2006/relationships" xmlns:m="http://schemas.openxmlformats.org/officeDocument/2006/math" xmlns:v="urn:schemas-microsoft-com:vml" xmlns:wp14="http://schemas.microsoft.com/office/word/2010/wordprocessingDrawing" xmlns:wp="http://schemas.openxmlformats.org/drawingml/2006/wordprocessingDrawing" xmlns:w10="urn:schemas-microsoft-com:office:word" xmlns:w="http://schemas.openxmlformats.org/wordprocessingml/2006/main" xmlns:w14="http://schemas.microsoft.com/office/word/2010/wordml" xmlns:w15="http://schemas.microsoft.com/office/word/2012/wordml" xmlns:w16se="http://schemas.microsoft.com/office/word/2015/wordml/symex" xmlns:wpg="http://schemas.microsoft.com/office/word/2010/wordprocessingGroup" xmlns:wpi="http://schemas.microsoft.com/office/word/2010/wordprocessingInk" xmlns:wne="http://schemas.microsoft.com/office/word/2006/wordml" xmlns:wps="http://schemas.microsoft.com/office/word/2010/wordprocessingShape" mc:Ignorable="w14 w15 w16se wp14">
-  <w:sdt>
-    <w:sdtPr>
-      <w:id w:val="1709382244"/>
-      <w:docPartObj>
-        <w:docPartGallery w:val="Page Numbers (Bottom of Page)"/>
-        <w:docPartUnique/>
-      </w:docPartObj>
-    </w:sdtPr>
-    <w:sdtEndPr>
-      <w:rPr>
-        <w:noProof/>
-      </w:rPr>
-    </w:sdtEndPr>
-    <w:sdtContent>
-      <w:p>
-        <w:pPr>
-          <w:pStyle w:val="Footer"/>
-          <w:jc w:val="right"/>
-        </w:pPr>
-        <w:r>
-          <w:fldChar w:fldCharType="begin"/>
-        </w:r>
-        <w:r>
-          <w:instrText xml:space="preserve"> PAGE   \* MERGEFORMAT </w:instrText>
-        </w:r>
-        <w:r>
-          <w:fldChar w:fldCharType="separate"/>
-        </w:r>
-        <w:r>
-          <w:rPr>
-            <w:noProof/>
-          </w:rPr>
-          <w:t>1</w:t>
-        </w:r>
-        <w:r>
-          <w:rPr>
-            <w:noProof/>
-          </w:rPr>
-          <w:fldChar w:fldCharType="end"/>
-        </w:r>
-      </w:p>
-    </w:sdtContent>
-  </w:sdt>
-  <w:p>
-    <w:pPr>
-      <w:pStyle w:val="Footer"/>
-    </w:pPr>
-  </w:p>
-</w:ftr>
 </file>
 
 <file path=word/footnotes.xml><?xml version="1.0" encoding="utf-8"?>
@@ -948,7 +892,7 @@
     <w:lsdException w:name="footnote text" w:semiHidden="1" w:unhideWhenUsed="1"/>
     <w:lsdException w:name="annotation text" w:semiHidden="1" w:unhideWhenUsed="1"/>
     <w:lsdException w:name="header" w:semiHidden="1" w:unhideWhenUsed="1"/>
-    <w:lsdException w:name="footer" w:semiHidden="1" w:uiPriority="99" w:unhideWhenUsed="1"/>
+    <w:lsdException w:name="footer" w:semiHidden="1" w:unhideWhenUsed="1"/>
     <w:lsdException w:name="index heading" w:semiHidden="1" w:unhideWhenUsed="1"/>
     <w:lsdException w:name="caption" w:semiHidden="1" w:unhideWhenUsed="1"/>
     <w:lsdException w:name="table of figures" w:semiHidden="1" w:unhideWhenUsed="1"/>
@@ -2109,55 +2053,6 @@
     <w:rPr>
       <w:rFonts w:ascii="Times New Roman" w:hAnsi="Times New Roman"/>
     </w:rPr>
-  </w:style>
-  <w:style w:type="paragraph" w:styleId="Header">
-    <w:name w:val="header"/>
-    <w:basedOn w:val="Normal"/>
-    <w:link w:val="HeaderChar"/>
-    <w:unhideWhenUsed/>
-    <w:rsid w:val="004617CF"/>
-    <w:pPr>
-      <w:tabs>
-        <w:tab w:val="center" w:pos="4680"/>
-        <w:tab w:val="right" w:pos="9360"/>
-      </w:tabs>
-      <w:spacing w:after="0"/>
-    </w:pPr>
-  </w:style>
-  <w:style w:type="character" w:customStyle="1" w:styleId="HeaderChar">
-    <w:name w:val="Header Char"/>
-    <w:basedOn w:val="DefaultParagraphFont"/>
-    <w:link w:val="Header"/>
-    <w:rsid w:val="004617CF"/>
-  </w:style>
-  <w:style w:type="paragraph" w:styleId="Footer">
-    <w:name w:val="footer"/>
-    <w:basedOn w:val="Normal"/>
-    <w:link w:val="FooterChar"/>
-    <w:uiPriority w:val="99"/>
-    <w:unhideWhenUsed/>
-    <w:rsid w:val="004617CF"/>
-    <w:pPr>
-      <w:tabs>
-        <w:tab w:val="center" w:pos="4680"/>
-        <w:tab w:val="right" w:pos="9360"/>
-      </w:tabs>
-      <w:spacing w:after="0"/>
-    </w:pPr>
-  </w:style>
-  <w:style w:type="character" w:customStyle="1" w:styleId="FooterChar">
-    <w:name w:val="Footer Char"/>
-    <w:basedOn w:val="DefaultParagraphFont"/>
-    <w:link w:val="Footer"/>
-    <w:uiPriority w:val="99"/>
-    <w:rsid w:val="004617CF"/>
-  </w:style>
-  <w:style w:type="character" w:styleId="LineNumber">
-    <w:name w:val="line number"/>
-    <w:basedOn w:val="DefaultParagraphFont"/>
-    <w:semiHidden/>
-    <w:unhideWhenUsed/>
-    <w:rsid w:val="004617CF"/>
   </w:style>
 </w:styles>
 </file>
@@ -2485,7 +2380,7 @@
 </file>
 
 <file path=customXml/itemProps1.xml><?xml version="1.0" encoding="utf-8"?>
-<ds:datastoreItem xmlns:ds="http://schemas.openxmlformats.org/officeDocument/2006/customXml" ds:itemID="{2F546B7D-BB1D-41CF-B855-F6E73522FE6D}">
+<ds:datastoreItem xmlns:ds="http://schemas.openxmlformats.org/officeDocument/2006/customXml" ds:itemID="{1F3713C2-564C-403F-8B20-3B0BDFA95147}">
   <ds:schemaRefs>
     <ds:schemaRef ds:uri="http://schemas.openxmlformats.org/officeDocument/2006/bibliography"/>
   </ds:schemaRefs>

</xml_diff>

<commit_message>
Revert "Revert "v3: initial submission to frontiers""
This reverts commit 207ec679cdcba3e57f2e282a4aae3678932e93b6.
</commit_message>
<xml_diff>
--- a/manuscript/template-worddoc.docx
+++ b/manuscript/template-worddoc.docx
@@ -28,29 +28,29 @@
       <w:r>
         <w:t>Introduction</w:t>
       </w:r>
+      <w:bookmarkStart w:id="2" w:name="_GoBack"/>
       <w:bookmarkEnd w:id="1"/>
+      <w:bookmarkEnd w:id="2"/>
     </w:p>
     <w:p>
       <w:pPr>
         <w:pStyle w:val="Heading1"/>
       </w:pPr>
-      <w:bookmarkStart w:id="2" w:name="methods"/>
+      <w:bookmarkStart w:id="3" w:name="methods"/>
       <w:r>
         <w:t>Methods</w:t>
       </w:r>
-      <w:bookmarkEnd w:id="2"/>
+      <w:bookmarkEnd w:id="3"/>
     </w:p>
     <w:p>
       <w:pPr>
         <w:pStyle w:val="Heading1"/>
       </w:pPr>
-      <w:bookmarkStart w:id="3" w:name="results"/>
-      <w:bookmarkStart w:id="4" w:name="_GoBack"/>
-      <w:bookmarkEnd w:id="4"/>
+      <w:bookmarkStart w:id="4" w:name="results"/>
       <w:r>
         <w:t>Results</w:t>
       </w:r>
-      <w:bookmarkEnd w:id="3"/>
+      <w:bookmarkEnd w:id="4"/>
     </w:p>
     <w:p>
       <w:pPr>
@@ -107,9 +107,12 @@
       <w:bookmarkEnd w:id="9"/>
     </w:p>
     <w:sectPr>
+      <w:footerReference w:type="default" r:id="rId9"/>
       <w:pgSz w:w="12240" w:h="15840"/>
       <w:pgMar w:top="1440" w:right="1440" w:bottom="1440" w:left="1440" w:header="720" w:footer="720" w:gutter="0"/>
+      <w:lnNumType w:countBy="1" w:restart="continuous"/>
       <w:cols w:space="720"/>
+      <w:docGrid w:linePitch="326"/>
     </w:sectPr>
   </w:body>
 </w:document>
@@ -138,6 +141,59 @@
     </w:p>
   </w:endnote>
 </w:endnotes>
+</file>
+
+<file path=word/footer1.xml><?xml version="1.0" encoding="utf-8"?>
+<w:ftr xmlns:wpc="http://schemas.microsoft.com/office/word/2010/wordprocessingCanvas" xmlns:cx="http://schemas.microsoft.com/office/drawing/2014/chartex" xmlns:cx1="http://schemas.microsoft.com/office/drawing/2015/9/8/chartex" xmlns:mc="http://schemas.openxmlformats.org/markup-compatibility/2006" xmlns:o="urn:schemas-microsoft-com:office:office" xmlns:r="http://schemas.openxmlformats.org/officeDocument/2006/relationships" xmlns:m="http://schemas.openxmlformats.org/officeDocument/2006/math" xmlns:v="urn:schemas-microsoft-com:vml" xmlns:wp14="http://schemas.microsoft.com/office/word/2010/wordprocessingDrawing" xmlns:wp="http://schemas.openxmlformats.org/drawingml/2006/wordprocessingDrawing" xmlns:w10="urn:schemas-microsoft-com:office:word" xmlns:w="http://schemas.openxmlformats.org/wordprocessingml/2006/main" xmlns:w14="http://schemas.microsoft.com/office/word/2010/wordml" xmlns:w15="http://schemas.microsoft.com/office/word/2012/wordml" xmlns:w16se="http://schemas.microsoft.com/office/word/2015/wordml/symex" xmlns:wpg="http://schemas.microsoft.com/office/word/2010/wordprocessingGroup" xmlns:wpi="http://schemas.microsoft.com/office/word/2010/wordprocessingInk" xmlns:wne="http://schemas.microsoft.com/office/word/2006/wordml" xmlns:wps="http://schemas.microsoft.com/office/word/2010/wordprocessingShape" mc:Ignorable="w14 w15 w16se wp14">
+  <w:sdt>
+    <w:sdtPr>
+      <w:id w:val="1709382244"/>
+      <w:docPartObj>
+        <w:docPartGallery w:val="Page Numbers (Bottom of Page)"/>
+        <w:docPartUnique/>
+      </w:docPartObj>
+    </w:sdtPr>
+    <w:sdtEndPr>
+      <w:rPr>
+        <w:noProof/>
+      </w:rPr>
+    </w:sdtEndPr>
+    <w:sdtContent>
+      <w:p>
+        <w:pPr>
+          <w:pStyle w:val="Footer"/>
+          <w:jc w:val="right"/>
+        </w:pPr>
+        <w:r>
+          <w:fldChar w:fldCharType="begin"/>
+        </w:r>
+        <w:r>
+          <w:instrText xml:space="preserve"> PAGE   \* MERGEFORMAT </w:instrText>
+        </w:r>
+        <w:r>
+          <w:fldChar w:fldCharType="separate"/>
+        </w:r>
+        <w:r>
+          <w:rPr>
+            <w:noProof/>
+          </w:rPr>
+          <w:t>1</w:t>
+        </w:r>
+        <w:r>
+          <w:rPr>
+            <w:noProof/>
+          </w:rPr>
+          <w:fldChar w:fldCharType="end"/>
+        </w:r>
+      </w:p>
+    </w:sdtContent>
+  </w:sdt>
+  <w:p>
+    <w:pPr>
+      <w:pStyle w:val="Footer"/>
+    </w:pPr>
+  </w:p>
+</w:ftr>
 </file>
 
 <file path=word/footnotes.xml><?xml version="1.0" encoding="utf-8"?>
@@ -892,7 +948,7 @@
     <w:lsdException w:name="footnote text" w:semiHidden="1" w:unhideWhenUsed="1"/>
     <w:lsdException w:name="annotation text" w:semiHidden="1" w:unhideWhenUsed="1"/>
     <w:lsdException w:name="header" w:semiHidden="1" w:unhideWhenUsed="1"/>
-    <w:lsdException w:name="footer" w:semiHidden="1" w:unhideWhenUsed="1"/>
+    <w:lsdException w:name="footer" w:semiHidden="1" w:uiPriority="99" w:unhideWhenUsed="1"/>
     <w:lsdException w:name="index heading" w:semiHidden="1" w:unhideWhenUsed="1"/>
     <w:lsdException w:name="caption" w:semiHidden="1" w:unhideWhenUsed="1"/>
     <w:lsdException w:name="table of figures" w:semiHidden="1" w:unhideWhenUsed="1"/>
@@ -2053,6 +2109,55 @@
     <w:rPr>
       <w:rFonts w:ascii="Times New Roman" w:hAnsi="Times New Roman"/>
     </w:rPr>
+  </w:style>
+  <w:style w:type="paragraph" w:styleId="Header">
+    <w:name w:val="header"/>
+    <w:basedOn w:val="Normal"/>
+    <w:link w:val="HeaderChar"/>
+    <w:unhideWhenUsed/>
+    <w:rsid w:val="004617CF"/>
+    <w:pPr>
+      <w:tabs>
+        <w:tab w:val="center" w:pos="4680"/>
+        <w:tab w:val="right" w:pos="9360"/>
+      </w:tabs>
+      <w:spacing w:after="0"/>
+    </w:pPr>
+  </w:style>
+  <w:style w:type="character" w:customStyle="1" w:styleId="HeaderChar">
+    <w:name w:val="Header Char"/>
+    <w:basedOn w:val="DefaultParagraphFont"/>
+    <w:link w:val="Header"/>
+    <w:rsid w:val="004617CF"/>
+  </w:style>
+  <w:style w:type="paragraph" w:styleId="Footer">
+    <w:name w:val="footer"/>
+    <w:basedOn w:val="Normal"/>
+    <w:link w:val="FooterChar"/>
+    <w:uiPriority w:val="99"/>
+    <w:unhideWhenUsed/>
+    <w:rsid w:val="004617CF"/>
+    <w:pPr>
+      <w:tabs>
+        <w:tab w:val="center" w:pos="4680"/>
+        <w:tab w:val="right" w:pos="9360"/>
+      </w:tabs>
+      <w:spacing w:after="0"/>
+    </w:pPr>
+  </w:style>
+  <w:style w:type="character" w:customStyle="1" w:styleId="FooterChar">
+    <w:name w:val="Footer Char"/>
+    <w:basedOn w:val="DefaultParagraphFont"/>
+    <w:link w:val="Footer"/>
+    <w:uiPriority w:val="99"/>
+    <w:rsid w:val="004617CF"/>
+  </w:style>
+  <w:style w:type="character" w:styleId="LineNumber">
+    <w:name w:val="line number"/>
+    <w:basedOn w:val="DefaultParagraphFont"/>
+    <w:semiHidden/>
+    <w:unhideWhenUsed/>
+    <w:rsid w:val="004617CF"/>
   </w:style>
 </w:styles>
 </file>
@@ -2380,7 +2485,7 @@
 </file>
 
 <file path=customXml/itemProps1.xml><?xml version="1.0" encoding="utf-8"?>
-<ds:datastoreItem xmlns:ds="http://schemas.openxmlformats.org/officeDocument/2006/customXml" ds:itemID="{1F3713C2-564C-403F-8B20-3B0BDFA95147}">
+<ds:datastoreItem xmlns:ds="http://schemas.openxmlformats.org/officeDocument/2006/customXml" ds:itemID="{2F546B7D-BB1D-41CF-B855-F6E73522FE6D}">
   <ds:schemaRefs>
     <ds:schemaRef ds:uri="http://schemas.openxmlformats.org/officeDocument/2006/bibliography"/>
   </ds:schemaRefs>

</xml_diff>